<commit_message>
S3-015: Flight Crew Member Dashboards
</commit_message>
<xml_diff>
--- a/reports/Group/00 - Requirements - Group.docx
+++ b/reports/Group/00 - Requirements - Group.docx
@@ -1,6 +1,6 @@
 
 <file path=word/document.xml><?xml version="1.0" encoding="utf-8"?>
-<w:document xmlns:wpc="http://schemas.microsoft.com/office/word/2010/wordprocessingCanvas" xmlns:cx="http://schemas.microsoft.com/office/drawing/2014/chartex" xmlns:cx1="http://schemas.microsoft.com/office/drawing/2015/9/8/chartex" xmlns:cx2="http://schemas.microsoft.com/office/drawing/2015/10/21/chartex" xmlns:cx3="http://schemas.microsoft.com/office/drawing/2016/5/9/chartex" xmlns:cx4="http://schemas.microsoft.com/office/drawing/2016/5/10/chartex" xmlns:cx5="http://schemas.microsoft.com/office/drawing/2016/5/11/chartex" xmlns:cx6="http://schemas.microsoft.com/office/drawing/2016/5/12/chartex" xmlns:cx7="http://schemas.microsoft.com/office/drawing/2016/5/13/chartex" xmlns:cx8="http://schemas.microsoft.com/office/drawing/2016/5/14/chartex" xmlns:mc="http://schemas.openxmlformats.org/markup-compatibility/2006" xmlns:aink="http://schemas.microsoft.com/office/drawing/2016/ink" xmlns:am3d="http://schemas.microsoft.com/office/drawing/2017/model3d" xmlns:o="urn:schemas-microsoft-com:office:office" xmlns:oel="http://schemas.microsoft.com/office/2019/extlst" xmlns:r="http://schemas.openxmlformats.org/officeDocument/2006/relationships" xmlns:m="http://schemas.openxmlformats.org/officeDocument/2006/math" xmlns:v="urn:schemas-microsoft-com:vml" xmlns:wp14="http://schemas.microsoft.com/office/word/2010/wordprocessingDrawing" xmlns:wp="http://schemas.openxmlformats.org/drawingml/2006/wordprocessingDrawing" xmlns:w10="urn:schemas-microsoft-com:office:word" xmlns:w="http://schemas.openxmlformats.org/wordprocessingml/2006/main" xmlns:w14="http://schemas.microsoft.com/office/word/2010/wordml" xmlns:w15="http://schemas.microsoft.com/office/word/2012/wordml" xmlns:w16cex="http://schemas.microsoft.com/office/word/2018/wordml/cex" xmlns:w16cid="http://schemas.microsoft.com/office/word/2016/wordml/cid" xmlns:w16="http://schemas.microsoft.com/office/word/2018/wordml" xmlns:w16du="http://schemas.microsoft.com/office/word/2023/wordml/word16du" xmlns:w16sdtdh="http://schemas.microsoft.com/office/word/2020/wordml/sdtdatahash" xmlns:w16sdtfl="http://schemas.microsoft.com/office/word/2024/wordml/sdtformatlock" xmlns:w16se="http://schemas.microsoft.com/office/word/2015/wordml/symex" xmlns:wpg="http://schemas.microsoft.com/office/word/2010/wordprocessingGroup" xmlns:wpi="http://schemas.microsoft.com/office/word/2010/wordprocessingInk" xmlns:wne="http://schemas.microsoft.com/office/word/2006/wordml" xmlns:wps="http://schemas.microsoft.com/office/word/2010/wordprocessingShape" mc:Ignorable="w14 w15 w16se w16cid w16 w16cex w16sdtdh w16sdtfl w16du wp14">
+<w:document xmlns:wpc="http://schemas.microsoft.com/office/word/2010/wordprocessingCanvas" xmlns:cx="http://schemas.microsoft.com/office/drawing/2014/chartex" xmlns:cx1="http://schemas.microsoft.com/office/drawing/2015/9/8/chartex" xmlns:cx2="http://schemas.microsoft.com/office/drawing/2015/10/21/chartex" xmlns:cx3="http://schemas.microsoft.com/office/drawing/2016/5/9/chartex" xmlns:cx4="http://schemas.microsoft.com/office/drawing/2016/5/10/chartex" xmlns:cx5="http://schemas.microsoft.com/office/drawing/2016/5/11/chartex" xmlns:cx6="http://schemas.microsoft.com/office/drawing/2016/5/12/chartex" xmlns:cx7="http://schemas.microsoft.com/office/drawing/2016/5/13/chartex" xmlns:cx8="http://schemas.microsoft.com/office/drawing/2016/5/14/chartex" xmlns:mc="http://schemas.openxmlformats.org/markup-compatibility/2006" xmlns:aink="http://schemas.microsoft.com/office/drawing/2016/ink" xmlns:am3d="http://schemas.microsoft.com/office/drawing/2017/model3d" xmlns:o="urn:schemas-microsoft-com:office:office" xmlns:oel="http://schemas.microsoft.com/office/2019/extlst" xmlns:r="http://schemas.openxmlformats.org/officeDocument/2006/relationships" xmlns:m="http://schemas.openxmlformats.org/officeDocument/2006/math" xmlns:v="urn:schemas-microsoft-com:vml" xmlns:wp14="http://schemas.microsoft.com/office/word/2010/wordprocessingDrawing" xmlns:wp="http://schemas.openxmlformats.org/drawingml/2006/wordprocessingDrawing" xmlns:w10="urn:schemas-microsoft-com:office:word" xmlns:w="http://schemas.openxmlformats.org/wordprocessingml/2006/main" xmlns:w14="http://schemas.microsoft.com/office/word/2010/wordml" xmlns:w15="http://schemas.microsoft.com/office/word/2012/wordml" xmlns:w16cex="http://schemas.microsoft.com/office/word/2018/wordml/cex" xmlns:w16cid="http://schemas.microsoft.com/office/word/2016/wordml/cid" xmlns:w16="http://schemas.microsoft.com/office/word/2018/wordml" xmlns:w16sdtdh="http://schemas.microsoft.com/office/word/2020/wordml/sdtdatahash" xmlns:w16se="http://schemas.microsoft.com/office/word/2015/wordml/symex" xmlns:wpg="http://schemas.microsoft.com/office/word/2010/wordprocessingGroup" xmlns:wpi="http://schemas.microsoft.com/office/word/2010/wordprocessingInk" xmlns:wne="http://schemas.microsoft.com/office/word/2006/wordml" xmlns:wps="http://schemas.microsoft.com/office/word/2010/wordprocessingShape" mc:Ignorable="w14 w15 w16se w16cid w16 w16cex w16sdtdh wp14">
   <w:body>
     <w:p>
       <w:pPr>
@@ -123,7 +123,6 @@
               </w:rPr>
               <w:tab/>
             </w:r>
-            <w:permStart w:id="143746294" w:edGrp="everyone"/>
             <w:sdt>
               <w:sdtPr>
                 <w:rPr>
@@ -137,6 +136,7 @@
                 <w15:appearance w15:val="hidden"/>
                 <w:text/>
               </w:sdtPr>
+              <w:sdtEndPr/>
               <w:sdtContent>
                 <w:r>
                   <w:rPr>
@@ -170,7 +170,6 @@
                 </w:r>
               </w:sdtContent>
             </w:sdt>
-            <w:permEnd w:id="143746294"/>
           </w:p>
         </w:tc>
       </w:tr>
@@ -213,7 +212,6 @@
               </w:rPr>
               <w:tab/>
             </w:r>
-            <w:permStart w:id="420692352" w:edGrp="everyone"/>
             <w:sdt>
               <w:sdtPr>
                 <w:rPr>
@@ -227,6 +225,7 @@
                 <w15:appearance w15:val="hidden"/>
                 <w:text/>
               </w:sdtPr>
+              <w:sdtEndPr/>
               <w:sdtContent>
                 <w:r>
                   <w:rPr>
@@ -236,7 +235,6 @@
                 </w:r>
               </w:sdtContent>
             </w:sdt>
-            <w:permEnd w:id="420692352"/>
           </w:p>
         </w:tc>
       </w:tr>
@@ -288,12 +286,10 @@
               </w:rPr>
               <w:tab/>
             </w:r>
-            <w:permStart w:id="291510380" w:edGrp="everyone"/>
             <w:r>
               <w:t>77*65****</w:t>
             </w:r>
           </w:p>
-          <w:permEnd w:id="291510380"/>
           <w:p>
             <w:pPr>
               <w:pStyle w:val="Sinespaciado"/>
@@ -323,7 +319,6 @@
               </w:rPr>
               <w:tab/>
             </w:r>
-            <w:permStart w:id="1364481481" w:edGrp="everyone"/>
             <w:sdt>
               <w:sdtPr>
                 <w:rPr>
@@ -337,6 +332,7 @@
                 <w15:appearance w15:val="hidden"/>
                 <w:text/>
               </w:sdtPr>
+              <w:sdtEndPr/>
               <w:sdtContent>
                 <w:r>
                   <w:rPr>
@@ -346,7 +342,6 @@
                 </w:r>
               </w:sdtContent>
             </w:sdt>
-            <w:permEnd w:id="1364481481"/>
           </w:p>
           <w:p>
             <w:pPr>
@@ -375,7 +370,6 @@
               </w:rPr>
               <w:tab/>
             </w:r>
-            <w:permStart w:id="1443845444" w:edGrp="everyone"/>
             <w:sdt>
               <w:sdtPr>
                 <w:rPr>
@@ -389,6 +383,7 @@
                 <w15:appearance w15:val="hidden"/>
                 <w:text/>
               </w:sdtPr>
+              <w:sdtEndPr/>
               <w:sdtContent>
                 <w:r>
                   <w:rPr>
@@ -398,7 +393,6 @@
                 </w:r>
               </w:sdtContent>
             </w:sdt>
-            <w:permEnd w:id="1443845444"/>
             <w:r>
               <w:rPr>
                 <w:rFonts w:asciiTheme="majorHAnsi" w:hAnsiTheme="majorHAnsi" w:cstheme="majorHAnsi"/>
@@ -427,7 +421,6 @@
               </w:rPr>
               <w:tab/>
             </w:r>
-            <w:permStart w:id="415123737" w:edGrp="everyone"/>
             <w:sdt>
               <w:sdtPr>
                 <w:rPr>
@@ -441,6 +434,7 @@
                 <w15:appearance w15:val="hidden"/>
                 <w:text/>
               </w:sdtPr>
+              <w:sdtEndPr/>
               <w:sdtContent>
                 <w:r>
                   <w:rPr>
@@ -450,7 +444,6 @@
                 </w:r>
               </w:sdtContent>
             </w:sdt>
-            <w:permEnd w:id="415123737"/>
           </w:p>
         </w:tc>
         <w:tc>
@@ -496,12 +489,6 @@
                 <w:rFonts w:asciiTheme="majorHAnsi" w:hAnsiTheme="majorHAnsi" w:cstheme="majorHAnsi"/>
               </w:rPr>
               <w:tab/>
-            </w:r>
-            <w:permStart w:id="1081366304" w:edGrp="everyone"/>
-            <w:r>
-              <w:rPr>
-                <w:rFonts w:asciiTheme="majorHAnsi" w:hAnsiTheme="majorHAnsi" w:cstheme="majorHAnsi"/>
-              </w:rPr>
               <w:t xml:space="preserve"> </w:t>
             </w:r>
             <w:sdt>
@@ -518,6 +505,7 @@
                 <w15:appearance w15:val="hidden"/>
                 <w:text/>
               </w:sdtPr>
+              <w:sdtEndPr/>
               <w:sdtContent>
                 <w:r>
                   <w:rPr>
@@ -529,7 +517,6 @@
               </w:sdtContent>
             </w:sdt>
           </w:p>
-          <w:permEnd w:id="1081366304"/>
           <w:p>
             <w:pPr>
               <w:pStyle w:val="Sinespaciado"/>
@@ -559,7 +546,6 @@
               </w:rPr>
               <w:tab/>
             </w:r>
-            <w:permStart w:id="554395221" w:edGrp="everyone"/>
             <w:sdt>
               <w:sdtPr>
                 <w:rPr>
@@ -574,6 +560,7 @@
                 <w15:appearance w15:val="hidden"/>
                 <w:text/>
               </w:sdtPr>
+              <w:sdtEndPr/>
               <w:sdtContent>
                 <w:r>
                   <w:rPr>
@@ -584,7 +571,6 @@
                 </w:r>
               </w:sdtContent>
             </w:sdt>
-            <w:permEnd w:id="554395221"/>
           </w:p>
           <w:p>
             <w:pPr>
@@ -613,7 +599,6 @@
               </w:rPr>
               <w:tab/>
             </w:r>
-            <w:permStart w:id="84825807" w:edGrp="everyone"/>
             <w:sdt>
               <w:sdtPr>
                 <w:rPr>
@@ -628,31 +613,17 @@
                 <w15:appearance w15:val="hidden"/>
                 <w:text/>
               </w:sdtPr>
+              <w:sdtEndPr/>
               <w:sdtContent>
                 <w:r>
                   <w:rPr>
                     <w:rFonts w:asciiTheme="majorHAnsi" w:hAnsiTheme="majorHAnsi" w:cstheme="majorHAnsi"/>
                     <w:lang w:val="es-ES"/>
                   </w:rPr>
-                  <w:t xml:space="preserve"> Anda</w:t>
-                </w:r>
-                <w:r>
-                  <w:rPr>
-                    <w:rFonts w:asciiTheme="majorHAnsi" w:hAnsiTheme="majorHAnsi" w:cstheme="majorHAnsi"/>
-                    <w:lang w:val="es-ES"/>
-                  </w:rPr>
-                  <w:t xml:space="preserve"> Hernández</w:t>
-                </w:r>
-                <w:r>
-                  <w:rPr>
-                    <w:rFonts w:asciiTheme="majorHAnsi" w:hAnsiTheme="majorHAnsi" w:cstheme="majorHAnsi"/>
-                    <w:lang w:val="es-ES"/>
-                  </w:rPr>
-                  <w:t xml:space="preserve">, Enrique   </w:t>
+                  <w:t xml:space="preserve"> Anda Hernández, Enrique   </w:t>
                 </w:r>
               </w:sdtContent>
             </w:sdt>
-            <w:permEnd w:id="84825807"/>
           </w:p>
           <w:p>
             <w:pPr>
@@ -681,7 +652,6 @@
               </w:rPr>
               <w:tab/>
             </w:r>
-            <w:permStart w:id="584389830" w:edGrp="everyone"/>
             <w:sdt>
               <w:sdtPr>
                 <w:rPr>
@@ -695,6 +665,7 @@
                 <w15:appearance w15:val="hidden"/>
                 <w:text/>
               </w:sdtPr>
+              <w:sdtEndPr/>
               <w:sdtContent>
                 <w:r>
                   <w:rPr>
@@ -704,7 +675,6 @@
                 </w:r>
               </w:sdtContent>
             </w:sdt>
-            <w:permEnd w:id="584389830"/>
           </w:p>
         </w:tc>
       </w:tr>
@@ -755,7 +725,6 @@
               </w:rPr>
               <w:tab/>
             </w:r>
-            <w:permStart w:id="1000832359" w:edGrp="everyone"/>
             <w:sdt>
               <w:sdtPr>
                 <w:rPr>
@@ -769,6 +738,7 @@
                 <w15:appearance w15:val="hidden"/>
                 <w:text/>
               </w:sdtPr>
+              <w:sdtEndPr/>
               <w:sdtContent>
                 <w:r>
                   <w:rPr>
@@ -779,7 +749,6 @@
               </w:sdtContent>
             </w:sdt>
           </w:p>
-          <w:permEnd w:id="1000832359"/>
           <w:p>
             <w:pPr>
               <w:pStyle w:val="Sinespaciado"/>
@@ -809,7 +778,6 @@
               </w:rPr>
               <w:tab/>
             </w:r>
-            <w:permStart w:id="926035648" w:edGrp="everyone"/>
             <w:sdt>
               <w:sdtPr>
                 <w:rPr>
@@ -823,6 +791,7 @@
                 <w15:appearance w15:val="hidden"/>
                 <w:text/>
               </w:sdtPr>
+              <w:sdtEndPr/>
               <w:sdtContent>
                 <w:r>
                   <w:rPr>
@@ -832,7 +801,6 @@
                 </w:r>
               </w:sdtContent>
             </w:sdt>
-            <w:permEnd w:id="926035648"/>
           </w:p>
           <w:p>
             <w:pPr>
@@ -861,7 +829,6 @@
               </w:rPr>
               <w:tab/>
             </w:r>
-            <w:permStart w:id="1519068571" w:edGrp="everyone"/>
             <w:sdt>
               <w:sdtPr>
                 <w:rPr>
@@ -875,6 +842,7 @@
                 <w15:appearance w15:val="hidden"/>
                 <w:text/>
               </w:sdtPr>
+              <w:sdtEndPr/>
               <w:sdtContent>
                 <w:r>
                   <w:rPr>
@@ -897,7 +865,6 @@
               </w:sdtContent>
             </w:sdt>
           </w:p>
-          <w:permEnd w:id="1519068571"/>
           <w:p>
             <w:pPr>
               <w:pStyle w:val="Sinespaciado"/>
@@ -925,7 +892,6 @@
               </w:rPr>
               <w:tab/>
             </w:r>
-            <w:permStart w:id="1983335098" w:edGrp="everyone"/>
             <w:sdt>
               <w:sdtPr>
                 <w:rPr>
@@ -938,6 +904,7 @@
                 </w:placeholder>
                 <w:text/>
               </w:sdtPr>
+              <w:sdtEndPr/>
               <w:sdtContent>
                 <w:r>
                   <w:rPr>
@@ -947,7 +914,6 @@
                 </w:r>
               </w:sdtContent>
             </w:sdt>
-            <w:permEnd w:id="1983335098"/>
           </w:p>
         </w:tc>
         <w:tc>
@@ -994,7 +960,6 @@
               </w:rPr>
               <w:tab/>
             </w:r>
-            <w:permStart w:id="1222207409" w:edGrp="everyone"/>
             <w:sdt>
               <w:sdtPr>
                 <w:rPr>
@@ -1009,6 +974,7 @@
                 <w15:appearance w15:val="hidden"/>
                 <w:text/>
               </w:sdtPr>
+              <w:sdtEndPr/>
               <w:sdtContent>
                 <w:r>
                   <w:rPr>
@@ -1020,7 +986,6 @@
               </w:sdtContent>
             </w:sdt>
           </w:p>
-          <w:permEnd w:id="1222207409"/>
           <w:p>
             <w:pPr>
               <w:pStyle w:val="Sinespaciado"/>
@@ -1050,7 +1015,6 @@
               </w:rPr>
               <w:tab/>
             </w:r>
-            <w:permStart w:id="484340907" w:edGrp="everyone"/>
             <w:sdt>
               <w:sdtPr>
                 <w:rPr>
@@ -1065,6 +1029,7 @@
                 <w15:appearance w15:val="hidden"/>
                 <w:text/>
               </w:sdtPr>
+              <w:sdtEndPr/>
               <w:sdtContent>
                 <w:r>
                   <w:rPr>
@@ -1075,7 +1040,6 @@
                 </w:r>
               </w:sdtContent>
             </w:sdt>
-            <w:permEnd w:id="484340907"/>
           </w:p>
           <w:p>
             <w:pPr>
@@ -1104,7 +1068,6 @@
               </w:rPr>
               <w:tab/>
             </w:r>
-            <w:permStart w:id="386604040" w:edGrp="everyone"/>
             <w:sdt>
               <w:sdtPr>
                 <w:rPr>
@@ -1119,6 +1082,7 @@
                 <w15:appearance w15:val="hidden"/>
                 <w:text/>
               </w:sdtPr>
+              <w:sdtEndPr/>
               <w:sdtContent>
                 <w:r>
                   <w:rPr>
@@ -1129,7 +1093,6 @@
                 </w:r>
               </w:sdtContent>
             </w:sdt>
-            <w:permEnd w:id="386604040"/>
           </w:p>
           <w:p>
             <w:pPr>
@@ -1158,7 +1121,6 @@
               </w:rPr>
               <w:tab/>
             </w:r>
-            <w:permStart w:id="1487353257" w:edGrp="everyone"/>
             <w:sdt>
               <w:sdtPr>
                 <w:rPr>
@@ -1172,6 +1134,7 @@
                 <w15:appearance w15:val="hidden"/>
                 <w:text/>
               </w:sdtPr>
+              <w:sdtEndPr/>
               <w:sdtContent>
                 <w:r>
                   <w:rPr>
@@ -1181,7 +1144,6 @@
                 </w:r>
               </w:sdtContent>
             </w:sdt>
-            <w:permEnd w:id="1487353257"/>
           </w:p>
         </w:tc>
       </w:tr>
@@ -1229,7 +1191,6 @@
               </w:rPr>
               <w:tab/>
             </w:r>
-            <w:permStart w:id="1631927432" w:edGrp="everyone"/>
             <w:sdt>
               <w:sdtPr>
                 <w:rPr>
@@ -1243,6 +1204,7 @@
                 <w15:appearance w15:val="hidden"/>
                 <w:text/>
               </w:sdtPr>
+              <w:sdtEndPr/>
               <w:sdtContent>
                 <w:r>
                   <w:rPr>
@@ -1253,7 +1215,6 @@
               </w:sdtContent>
             </w:sdt>
           </w:p>
-          <w:permEnd w:id="1631927432"/>
           <w:p>
             <w:pPr>
               <w:pStyle w:val="Sinespaciado"/>
@@ -1283,7 +1244,6 @@
               </w:rPr>
               <w:tab/>
             </w:r>
-            <w:permStart w:id="1398370153" w:edGrp="everyone"/>
             <w:sdt>
               <w:sdtPr>
                 <w:rPr>
@@ -1297,6 +1257,7 @@
                 <w15:appearance w15:val="hidden"/>
                 <w:text/>
               </w:sdtPr>
+              <w:sdtEndPr/>
               <w:sdtContent>
                 <w:r>
                   <w:rPr>
@@ -1306,7 +1267,6 @@
                 </w:r>
               </w:sdtContent>
             </w:sdt>
-            <w:permEnd w:id="1398370153"/>
           </w:p>
           <w:p>
             <w:pPr>
@@ -1335,7 +1295,6 @@
               </w:rPr>
               <w:tab/>
             </w:r>
-            <w:permStart w:id="72570348" w:edGrp="everyone"/>
             <w:sdt>
               <w:sdtPr>
                 <w:rPr>
@@ -1349,6 +1308,7 @@
                 <w15:appearance w15:val="hidden"/>
                 <w:text/>
               </w:sdtPr>
+              <w:sdtEndPr/>
               <w:sdtContent>
                 <w:r>
                   <w:rPr>
@@ -1370,7 +1330,6 @@
                 </w:r>
               </w:sdtContent>
             </w:sdt>
-            <w:permEnd w:id="72570348"/>
           </w:p>
           <w:p>
             <w:pPr>
@@ -1399,7 +1358,6 @@
               </w:rPr>
               <w:tab/>
             </w:r>
-            <w:permStart w:id="2077499526" w:edGrp="everyone"/>
             <w:sdt>
               <w:sdtPr>
                 <w:rPr>
@@ -1412,6 +1370,7 @@
                 </w:placeholder>
                 <w:text/>
               </w:sdtPr>
+              <w:sdtEndPr/>
               <w:sdtContent>
                 <w:r>
                   <w:rPr>
@@ -1421,7 +1380,6 @@
                 </w:r>
               </w:sdtContent>
             </w:sdt>
-            <w:permEnd w:id="2077499526"/>
           </w:p>
         </w:tc>
         <w:tc>
@@ -1483,7 +1441,6 @@
               </w:rPr>
               <w:tab/>
             </w:r>
-            <w:permStart w:id="1772436159" w:edGrp="everyone"/>
             <w:sdt>
               <w:sdtPr>
                 <w:rPr>
@@ -1497,6 +1454,7 @@
                 <w15:appearance w15:val="hidden"/>
                 <w:text/>
               </w:sdtPr>
+              <w:sdtEndPr/>
               <w:sdtContent>
                 <w:r>
                   <w:rPr>
@@ -1506,7 +1464,6 @@
                 </w:r>
               </w:sdtContent>
             </w:sdt>
-            <w:permEnd w:id="1772436159"/>
           </w:p>
         </w:tc>
       </w:tr>
@@ -1526,7 +1483,6 @@
         <w:rPr>
           <w:rFonts w:cstheme="majorHAnsi"/>
         </w:rPr>
-        <w:lastRenderedPageBreak/>
         <w:t>MANDATORY</w:t>
       </w:r>
       <w:r>
@@ -1707,7 +1663,6 @@
       </w:r>
     </w:p>
     <w:bookmarkStart w:id="2" w:name="_Hlk157672140"/>
-    <w:permStart w:id="514992324" w:edGrp="everyone"/>
     <w:p>
       <w:pPr>
         <w:pStyle w:val="Comment-Grader"/>
@@ -1722,6 +1677,7 @@
           <w15:appearance w15:val="hidden"/>
           <w:text/>
         </w:sdtPr>
+        <w:sdtEndPr/>
         <w:sdtContent>
           <w:r>
             <w:t xml:space="preserve">  </w:t>
@@ -1734,7 +1690,6 @@
           </w:r>
         </w:sdtContent>
       </w:sdt>
-      <w:permEnd w:id="514992324"/>
       <w:r>
         <w:t xml:space="preserve">   </w:t>
       </w:r>
@@ -1749,7 +1704,6 @@
       </w:r>
     </w:p>
     <w:bookmarkStart w:id="3" w:name="_Hlk157672153"/>
-    <w:permStart w:id="1330789551" w:edGrp="everyone"/>
     <w:p>
       <w:pPr>
         <w:pStyle w:val="Comment-Grader"/>
@@ -1764,6 +1718,7 @@
           <w15:appearance w15:val="hidden"/>
           <w:text/>
         </w:sdtPr>
+        <w:sdtEndPr/>
         <w:sdtContent>
           <w:r>
             <w:t xml:space="preserve">  </w:t>
@@ -1776,7 +1731,6 @@
           </w:r>
         </w:sdtContent>
       </w:sdt>
-      <w:permEnd w:id="1330789551"/>
       <w:r>
         <w:t xml:space="preserve">  </w:t>
       </w:r>
@@ -1825,7 +1779,6 @@
         <w:t>schedule.</w:t>
       </w:r>
     </w:p>
-    <w:permStart w:id="263077281" w:edGrp="everyone"/>
     <w:p>
       <w:pPr>
         <w:pStyle w:val="Comment-Grader"/>
@@ -1840,6 +1793,7 @@
           <w15:appearance w15:val="hidden"/>
           <w:text/>
         </w:sdtPr>
+        <w:sdtEndPr/>
         <w:sdtContent>
           <w:r>
             <w:t xml:space="preserve">  </w:t>
@@ -1852,7 +1806,6 @@
           </w:r>
         </w:sdtContent>
       </w:sdt>
-      <w:permEnd w:id="263077281"/>
       <w:r>
         <w:t xml:space="preserve">   </w:t>
       </w:r>
@@ -1868,7 +1821,6 @@
         <w:rPr>
           <w:rFonts w:cstheme="majorHAnsi"/>
         </w:rPr>
-        <w:lastRenderedPageBreak/>
         <w:t>MANDATORY</w:t>
       </w:r>
       <w:r>
@@ -2067,7 +2019,6 @@
         <w:t>; no further information about them is needed in the system.</w:t>
       </w:r>
     </w:p>
-    <w:permStart w:id="3886208" w:edGrp="everyone"/>
     <w:p>
       <w:pPr>
         <w:pStyle w:val="Comment-Grader"/>
@@ -2082,13 +2033,19 @@
           <w15:appearance w15:val="hidden"/>
           <w:text/>
         </w:sdtPr>
+        <w:sdtEndPr/>
         <w:sdtContent>
           <w:r>
-            <w:t xml:space="preserve">    </w:t>
+            <w:t xml:space="preserve">  </w:t>
+          </w:r>
+          <w:r>
+            <w:t>X</w:t>
+          </w:r>
+          <w:r>
+            <w:t xml:space="preserve">  </w:t>
           </w:r>
         </w:sdtContent>
       </w:sdt>
-      <w:permEnd w:id="3886208"/>
       <w:r>
         <w:t xml:space="preserve">  </w:t>
       </w:r>
@@ -2239,7 +2196,6 @@
         <w:t>,15}$").</w:t>
       </w:r>
     </w:p>
-    <w:permStart w:id="568988877" w:edGrp="everyone"/>
     <w:p>
       <w:pPr>
         <w:pStyle w:val="Comment-Grader"/>
@@ -2254,13 +2210,19 @@
           <w15:appearance w15:val="hidden"/>
           <w:text/>
         </w:sdtPr>
+        <w:sdtEndPr/>
         <w:sdtContent>
           <w:r>
-            <w:t xml:space="preserve">    </w:t>
+            <w:t xml:space="preserve">  </w:t>
+          </w:r>
+          <w:r>
+            <w:t>X</w:t>
+          </w:r>
+          <w:r>
+            <w:t xml:space="preserve">  </w:t>
           </w:r>
         </w:sdtContent>
       </w:sdt>
-      <w:permEnd w:id="568988877"/>
       <w:r>
         <w:t xml:space="preserve">   </w:t>
       </w:r>
@@ -2451,7 +2413,6 @@
         <w:t xml:space="preserve"> characters).</w:t>
       </w:r>
     </w:p>
-    <w:permStart w:id="64176652" w:edGrp="everyone"/>
     <w:p>
       <w:pPr>
         <w:pStyle w:val="Comment-Grader"/>
@@ -2466,13 +2427,19 @@
           <w15:appearance w15:val="hidden"/>
           <w:text/>
         </w:sdtPr>
+        <w:sdtEndPr/>
         <w:sdtContent>
           <w:r>
-            <w:t xml:space="preserve">    </w:t>
+            <w:t xml:space="preserve">  </w:t>
+          </w:r>
+          <w:r>
+            <w:t>X</w:t>
+          </w:r>
+          <w:r>
+            <w:t xml:space="preserve">  </w:t>
           </w:r>
         </w:sdtContent>
       </w:sdt>
-      <w:permEnd w:id="64176652"/>
       <w:r>
         <w:t xml:space="preserve">      </w:t>
       </w:r>
@@ -2641,7 +2608,6 @@
         <w:t xml:space="preserve">. </w:t>
       </w:r>
     </w:p>
-    <w:permStart w:id="2084199269" w:edGrp="everyone"/>
     <w:p>
       <w:pPr>
         <w:pStyle w:val="Comment-Grader"/>
@@ -2656,13 +2622,19 @@
           <w15:appearance w15:val="hidden"/>
           <w:text/>
         </w:sdtPr>
+        <w:sdtEndPr/>
         <w:sdtContent>
           <w:r>
-            <w:t xml:space="preserve">    </w:t>
+            <w:t xml:space="preserve">  </w:t>
+          </w:r>
+          <w:r>
+            <w:t>X</w:t>
+          </w:r>
+          <w:r>
+            <w:t xml:space="preserve">  </w:t>
           </w:r>
         </w:sdtContent>
       </w:sdt>
-      <w:permEnd w:id="2084199269"/>
       <w:r>
         <w:t xml:space="preserve">   </w:t>
       </w:r>
@@ -2712,11 +2684,7 @@
         <w:t xml:space="preserve">.  </w:t>
       </w:r>
       <w:r>
-        <w:t xml:space="preserve">The system must </w:t>
-      </w:r>
-      <w:r>
-        <w:lastRenderedPageBreak/>
-        <w:t xml:space="preserve">store the following data: a </w:t>
+        <w:t xml:space="preserve">The system must store the following data: a </w:t>
       </w:r>
       <w:r>
         <w:rPr>
@@ -2878,7 +2846,6 @@
         <w:t xml:space="preserve"> or not. </w:t>
       </w:r>
     </w:p>
-    <w:permStart w:id="1789663349" w:edGrp="everyone"/>
     <w:p>
       <w:pPr>
         <w:pStyle w:val="Comment-Grader"/>
@@ -2893,13 +2860,19 @@
           <w15:appearance w15:val="hidden"/>
           <w:text/>
         </w:sdtPr>
+        <w:sdtEndPr/>
         <w:sdtContent>
           <w:r>
-            <w:t xml:space="preserve">    </w:t>
+            <w:t xml:space="preserve">  </w:t>
+          </w:r>
+          <w:r>
+            <w:t>X</w:t>
+          </w:r>
+          <w:r>
+            <w:t xml:space="preserve">  </w:t>
           </w:r>
         </w:sdtContent>
       </w:sdt>
-      <w:permEnd w:id="1789663349"/>
       <w:r>
         <w:t xml:space="preserve">   </w:t>
       </w:r>
@@ -3006,7 +2979,6 @@
         <w:t>”.</w:t>
       </w:r>
     </w:p>
-    <w:permStart w:id="1472210995" w:edGrp="everyone"/>
     <w:p>
       <w:pPr>
         <w:pStyle w:val="Comment-Grader"/>
@@ -3021,13 +2993,19 @@
           <w15:appearance w15:val="hidden"/>
           <w:text/>
         </w:sdtPr>
+        <w:sdtEndPr/>
         <w:sdtContent>
           <w:r>
-            <w:t xml:space="preserve">    </w:t>
+            <w:t xml:space="preserve">  </w:t>
+          </w:r>
+          <w:r>
+            <w:t>X</w:t>
+          </w:r>
+          <w:r>
+            <w:t xml:space="preserve">  </w:t>
           </w:r>
         </w:sdtContent>
       </w:sdt>
-      <w:permEnd w:id="1472210995"/>
       <w:r>
         <w:t xml:space="preserve">    </w:t>
       </w:r>
@@ -3078,7 +3056,6 @@
         <w:t>.</w:t>
       </w:r>
     </w:p>
-    <w:permStart w:id="1506941238" w:edGrp="everyone"/>
     <w:p>
       <w:pPr>
         <w:pStyle w:val="Comment-Grader"/>
@@ -3095,11 +3072,16 @@
         </w:sdtPr>
         <w:sdtContent>
           <w:r>
-            <w:t xml:space="preserve">    </w:t>
+            <w:t xml:space="preserve">  </w:t>
+          </w:r>
+          <w:r>
+            <w:t>https://github.com/users/manumnzz/projects/1/views/1</w:t>
+          </w:r>
+          <w:r>
+            <w:t xml:space="preserve">  </w:t>
           </w:r>
         </w:sdtContent>
       </w:sdt>
-      <w:permEnd w:id="1506941238"/>
       <w:r>
         <w:t xml:space="preserve">    </w:t>
       </w:r>
@@ -3118,7 +3100,6 @@
         <w:rPr>
           <w:rFonts w:cstheme="majorHAnsi"/>
         </w:rPr>
-        <w:lastRenderedPageBreak/>
         <w:t>MANDATORY</w:t>
       </w:r>
       <w:r>
@@ -3238,7 +3219,6 @@
         <w:t>require confirmation.</w:t>
       </w:r>
     </w:p>
-    <w:permStart w:id="877278202" w:edGrp="everyone"/>
     <w:p>
       <w:pPr>
         <w:pStyle w:val="Comment-Grader"/>
@@ -3253,13 +3233,13 @@
           <w15:appearance w15:val="hidden"/>
           <w:text/>
         </w:sdtPr>
+        <w:sdtEndPr/>
         <w:sdtContent>
           <w:r>
             <w:t xml:space="preserve">    </w:t>
           </w:r>
         </w:sdtContent>
       </w:sdt>
-      <w:permEnd w:id="877278202"/>
     </w:p>
     <w:p>
       <w:pPr>
@@ -3323,7 +3303,6 @@
         <w:t xml:space="preserve"> Both operations require confirmation.</w:t>
       </w:r>
     </w:p>
-    <w:permStart w:id="793719138" w:edGrp="everyone"/>
     <w:p>
       <w:pPr>
         <w:pStyle w:val="Comment-Grader"/>
@@ -3338,13 +3317,13 @@
           <w15:appearance w15:val="hidden"/>
           <w:text/>
         </w:sdtPr>
+        <w:sdtEndPr/>
         <w:sdtContent>
           <w:r>
             <w:t xml:space="preserve">    </w:t>
           </w:r>
         </w:sdtContent>
       </w:sdt>
-      <w:permEnd w:id="793719138"/>
       <w:r>
         <w:t xml:space="preserve">   </w:t>
       </w:r>
@@ -3408,7 +3387,6 @@
         <w:t>operations require confirmation.</w:t>
       </w:r>
     </w:p>
-    <w:permStart w:id="1433148399" w:edGrp="everyone"/>
     <w:p>
       <w:pPr>
         <w:pStyle w:val="Comment-Grader"/>
@@ -3423,13 +3401,13 @@
           <w15:appearance w15:val="hidden"/>
           <w:text/>
         </w:sdtPr>
+        <w:sdtEndPr/>
         <w:sdtContent>
           <w:r>
             <w:t xml:space="preserve">    </w:t>
           </w:r>
         </w:sdtContent>
       </w:sdt>
-      <w:permEnd w:id="1433148399"/>
       <w:r>
         <w:t xml:space="preserve">   </w:t>
       </w:r>
@@ -3482,7 +3460,6 @@
         <w:t>); the services must be promoted in every page as little intrusively as possible.</w:t>
       </w:r>
     </w:p>
-    <w:permStart w:id="1002920657" w:edGrp="everyone"/>
     <w:p>
       <w:pPr>
         <w:pStyle w:val="Comment-Grader"/>
@@ -3497,13 +3474,13 @@
           <w15:appearance w15:val="hidden"/>
           <w:text/>
         </w:sdtPr>
+        <w:sdtEndPr/>
         <w:sdtContent>
           <w:r>
             <w:t xml:space="preserve">    </w:t>
           </w:r>
         </w:sdtContent>
       </w:sdt>
-      <w:permEnd w:id="1002920657"/>
       <w:r>
         <w:t xml:space="preserve">   </w:t>
       </w:r>
@@ -3565,7 +3542,6 @@
         <w:rPr>
           <w:rFonts w:cstheme="majorHAnsi"/>
         </w:rPr>
-        <w:lastRenderedPageBreak/>
         <w:t>Managerial requirements</w:t>
       </w:r>
     </w:p>
@@ -3577,7 +3553,6 @@
         <w:t>Provide a link to your planning dashboard in GitHub to review the tasks, their current status, and your schedule.</w:t>
       </w:r>
     </w:p>
-    <w:permStart w:id="1902000534" w:edGrp="everyone"/>
     <w:p>
       <w:pPr>
         <w:pStyle w:val="Comment-Grader"/>
@@ -3592,13 +3567,13 @@
           <w15:appearance w15:val="hidden"/>
           <w:text/>
         </w:sdtPr>
+        <w:sdtEndPr/>
         <w:sdtContent>
           <w:r>
             <w:t xml:space="preserve">    </w:t>
           </w:r>
         </w:sdtContent>
       </w:sdt>
-      <w:permEnd w:id="1902000534"/>
       <w:r>
         <w:t xml:space="preserve">  </w:t>
       </w:r>
@@ -3617,7 +3592,6 @@
         <w:rPr>
           <w:rFonts w:cstheme="majorHAnsi"/>
         </w:rPr>
-        <w:lastRenderedPageBreak/>
         <w:t>MANDATORY</w:t>
       </w:r>
       <w:r>
@@ -3661,7 +3635,6 @@
         <w:t xml:space="preserve">Create appropriate indexes for your entities, if required. </w:t>
       </w:r>
     </w:p>
-    <w:permStart w:id="47063208" w:edGrp="everyone"/>
     <w:p>
       <w:pPr>
         <w:pStyle w:val="Comment-Grader"/>
@@ -3676,13 +3649,13 @@
           <w15:appearance w15:val="hidden"/>
           <w:text/>
         </w:sdtPr>
+        <w:sdtEndPr/>
         <w:sdtContent>
           <w:r>
             <w:t xml:space="preserve">    </w:t>
           </w:r>
         </w:sdtContent>
       </w:sdt>
-      <w:permEnd w:id="47063208"/>
       <w:r>
         <w:t xml:space="preserve">   </w:t>
       </w:r>
@@ -3756,7 +3729,6 @@
         <w:t>.</w:t>
       </w:r>
     </w:p>
-    <w:permStart w:id="759059702" w:edGrp="everyone"/>
     <w:p>
       <w:pPr>
         <w:pStyle w:val="Comment-Grader"/>
@@ -3771,13 +3743,13 @@
           <w15:appearance w15:val="hidden"/>
           <w:text/>
         </w:sdtPr>
+        <w:sdtEndPr/>
         <w:sdtContent>
           <w:r>
             <w:t xml:space="preserve">    </w:t>
           </w:r>
         </w:sdtContent>
       </w:sdt>
-      <w:permEnd w:id="759059702"/>
       <w:r>
         <w:t xml:space="preserve">  </w:t>
       </w:r>
@@ -3807,7 +3779,6 @@
         <w:t xml:space="preserve">  </w:t>
       </w:r>
     </w:p>
-    <w:permStart w:id="1340033691" w:edGrp="everyone"/>
     <w:p>
       <w:pPr>
         <w:pStyle w:val="Comment-Grader"/>
@@ -3822,13 +3793,13 @@
           <w15:appearance w15:val="hidden"/>
           <w:text/>
         </w:sdtPr>
+        <w:sdtEndPr/>
         <w:sdtContent>
           <w:r>
             <w:t xml:space="preserve">    </w:t>
           </w:r>
         </w:sdtContent>
       </w:sdt>
-      <w:permEnd w:id="1340033691"/>
       <w:r>
         <w:t xml:space="preserve">   </w:t>
       </w:r>
@@ -3841,7 +3812,6 @@
         <w:t xml:space="preserve">Produce a testing report. </w:t>
       </w:r>
     </w:p>
-    <w:permStart w:id="867524682" w:edGrp="everyone"/>
     <w:p>
       <w:pPr>
         <w:pStyle w:val="Comment-Grader"/>
@@ -3856,13 +3826,13 @@
           <w15:appearance w15:val="hidden"/>
           <w:text/>
         </w:sdtPr>
+        <w:sdtEndPr/>
         <w:sdtContent>
           <w:r>
             <w:t xml:space="preserve">    </w:t>
           </w:r>
         </w:sdtContent>
       </w:sdt>
-      <w:permEnd w:id="867524682"/>
       <w:r>
         <w:t xml:space="preserve">   </w:t>
       </w:r>
@@ -3886,7 +3856,6 @@
         <w:rPr>
           <w:rFonts w:cstheme="majorHAnsi"/>
         </w:rPr>
-        <w:lastRenderedPageBreak/>
         <w:t>SUPPLEMENTARY I</w:t>
       </w:r>
       <w:r>
@@ -4013,7 +3982,6 @@
         <w:t>.</w:t>
       </w:r>
     </w:p>
-    <w:permStart w:id="322599070" w:edGrp="everyone"/>
     <w:p>
       <w:pPr>
         <w:pStyle w:val="Comment-Grader"/>
@@ -4028,6 +3996,7 @@
           <w15:appearance w15:val="hidden"/>
           <w:text/>
         </w:sdtPr>
+        <w:sdtEndPr/>
         <w:sdtContent>
           <w:r>
             <w:t xml:space="preserve">  </w:t>
@@ -4040,7 +4009,6 @@
           </w:r>
         </w:sdtContent>
       </w:sdt>
-      <w:permEnd w:id="322599070"/>
       <w:r>
         <w:t xml:space="preserve">      </w:t>
       </w:r>
@@ -4092,7 +4060,6 @@
         <w:t>Produce a report on what you knew about the architecture of a WIS before this subject. </w:t>
       </w:r>
     </w:p>
-    <w:permStart w:id="1262108067" w:edGrp="everyone"/>
     <w:p>
       <w:pPr>
         <w:pStyle w:val="Comment-Grader"/>
@@ -4107,6 +4074,7 @@
           <w15:appearance w15:val="hidden"/>
           <w:text/>
         </w:sdtPr>
+        <w:sdtEndPr/>
         <w:sdtContent>
           <w:r>
             <w:t xml:space="preserve">  </w:t>
@@ -4119,7 +4087,6 @@
           </w:r>
         </w:sdtContent>
       </w:sdt>
-      <w:permEnd w:id="1262108067"/>
       <w:r>
         <w:t xml:space="preserve">   </w:t>
       </w:r>
@@ -4132,7 +4099,6 @@
         <w:t>Produce a report on what you knew about testing a WIS before this subject. </w:t>
       </w:r>
     </w:p>
-    <w:permStart w:id="2072198547" w:edGrp="everyone"/>
     <w:p>
       <w:pPr>
         <w:pStyle w:val="Comment-Grader"/>
@@ -4147,6 +4113,7 @@
           <w15:appearance w15:val="hidden"/>
           <w:text/>
         </w:sdtPr>
+        <w:sdtEndPr/>
         <w:sdtContent>
           <w:r>
             <w:t xml:space="preserve">  </w:t>
@@ -4159,7 +4126,6 @@
           </w:r>
         </w:sdtContent>
       </w:sdt>
-      <w:permEnd w:id="2072198547"/>
       <w:r>
         <w:t xml:space="preserve">  </w:t>
       </w:r>
@@ -4187,7 +4153,6 @@
         <w:t>, and you have your development configuration ready to work.</w:t>
       </w:r>
     </w:p>
-    <w:permStart w:id="893265149" w:edGrp="everyone"/>
     <w:p>
       <w:pPr>
         <w:pStyle w:val="Comment-Grader"/>
@@ -4202,6 +4167,7 @@
           <w15:appearance w15:val="hidden"/>
           <w:text/>
         </w:sdtPr>
+        <w:sdtEndPr/>
         <w:sdtContent>
           <w:r>
             <w:t xml:space="preserve">  </w:t>
@@ -4214,7 +4180,6 @@
           </w:r>
         </w:sdtContent>
       </w:sdt>
-      <w:permEnd w:id="893265149"/>
       <w:r>
         <w:t xml:space="preserve">   </w:t>
       </w:r>
@@ -4233,7 +4198,6 @@
         <w:rPr>
           <w:rFonts w:cstheme="majorHAnsi"/>
         </w:rPr>
-        <w:lastRenderedPageBreak/>
         <w:t>SUPPLEMENTARY I</w:t>
       </w:r>
       <w:r>
@@ -4307,7 +4271,6 @@
         <w:t>, which must be initialised to “EUR”, “USD”, and “GBP”. </w:t>
       </w:r>
     </w:p>
-    <w:permStart w:id="1208632185" w:edGrp="everyone"/>
     <w:p>
       <w:pPr>
         <w:pStyle w:val="Comment-Grader"/>
@@ -4322,13 +4285,19 @@
           <w15:appearance w15:val="hidden"/>
           <w:text/>
         </w:sdtPr>
+        <w:sdtEndPr/>
         <w:sdtContent>
           <w:r>
-            <w:t xml:space="preserve">    </w:t>
+            <w:t xml:space="preserve">  </w:t>
+          </w:r>
+          <w:r>
+            <w:t>X</w:t>
+          </w:r>
+          <w:r>
+            <w:t xml:space="preserve">  </w:t>
           </w:r>
         </w:sdtContent>
       </w:sdt>
-      <w:permEnd w:id="1208632185"/>
       <w:r>
         <w:t xml:space="preserve">     </w:t>
       </w:r>
@@ -4443,7 +4412,6 @@
         <w:t>verage, minimum, maximum, and standard deviation of the number of reviews posted over the last 10 weeks.</w:t>
       </w:r>
     </w:p>
-    <w:permStart w:id="230453759" w:edGrp="everyone"/>
     <w:p>
       <w:pPr>
         <w:pStyle w:val="Comment-Grader"/>
@@ -4458,13 +4426,13 @@
           <w15:appearance w15:val="hidden"/>
           <w:text/>
         </w:sdtPr>
+        <w:sdtEndPr/>
         <w:sdtContent>
           <w:r>
             <w:t xml:space="preserve">    </w:t>
           </w:r>
         </w:sdtContent>
       </w:sdt>
-      <w:permEnd w:id="230453759"/>
       <w:r>
         <w:t xml:space="preserve">   </w:t>
       </w:r>
@@ -4572,7 +4540,6 @@
         <w:t>. </w:t>
       </w:r>
     </w:p>
-    <w:permStart w:id="732176783" w:edGrp="everyone"/>
     <w:p>
       <w:pPr>
         <w:pStyle w:val="Comment-Grader"/>
@@ -4587,13 +4554,13 @@
           <w15:appearance w15:val="hidden"/>
           <w:text/>
         </w:sdtPr>
+        <w:sdtEndPr/>
         <w:sdtContent>
           <w:r>
             <w:t xml:space="preserve">    </w:t>
           </w:r>
         </w:sdtContent>
       </w:sdt>
-      <w:permEnd w:id="732176783"/>
       <w:r>
         <w:t xml:space="preserve">    </w:t>
       </w:r>
@@ -4613,7 +4580,6 @@
         <w:rPr>
           <w:rFonts w:cstheme="majorHAnsi"/>
         </w:rPr>
-        <w:lastRenderedPageBreak/>
         <w:t>SUPPLEMENTARY I</w:t>
       </w:r>
       <w:r>
@@ -4726,7 +4692,6 @@
         <w:t>the services.</w:t>
       </w:r>
     </w:p>
-    <w:permStart w:id="1985440427" w:edGrp="everyone"/>
     <w:p>
       <w:pPr>
         <w:pStyle w:val="Comment-Grader"/>
@@ -4741,13 +4706,13 @@
           <w15:appearance w15:val="hidden"/>
           <w:text/>
         </w:sdtPr>
+        <w:sdtEndPr/>
         <w:sdtContent>
           <w:r>
             <w:t xml:space="preserve">    </w:t>
           </w:r>
         </w:sdtContent>
       </w:sdt>
-      <w:permEnd w:id="1985440427"/>
       <w:r>
         <w:t xml:space="preserve">   </w:t>
       </w:r>
@@ -4825,7 +4790,6 @@
         <w:t>This operation requires a confirmation since reviews cannot be updated or deleted.</w:t>
       </w:r>
     </w:p>
-    <w:permStart w:id="1070278833" w:edGrp="everyone"/>
     <w:p>
       <w:pPr>
         <w:pStyle w:val="Comment-Grader"/>
@@ -4840,13 +4804,13 @@
           <w15:appearance w15:val="hidden"/>
           <w:text/>
         </w:sdtPr>
+        <w:sdtEndPr/>
         <w:sdtContent>
           <w:r>
             <w:t xml:space="preserve">    </w:t>
           </w:r>
         </w:sdtContent>
       </w:sdt>
-      <w:permEnd w:id="1070278833"/>
       <w:r>
         <w:t xml:space="preserve">   </w:t>
       </w:r>
@@ -4901,7 +4865,6 @@
         <w:t>Update the system configuration. </w:t>
       </w:r>
     </w:p>
-    <w:permStart w:id="1694506261" w:edGrp="everyone"/>
     <w:p>
       <w:pPr>
         <w:pStyle w:val="Comment-Grader"/>
@@ -4916,13 +4879,13 @@
           <w15:appearance w15:val="hidden"/>
           <w:text/>
         </w:sdtPr>
+        <w:sdtEndPr/>
         <w:sdtContent>
           <w:r>
             <w:t xml:space="preserve">    </w:t>
           </w:r>
         </w:sdtContent>
       </w:sdt>
-      <w:permEnd w:id="1694506261"/>
       <w:r>
         <w:t xml:space="preserve">   </w:t>
       </w:r>
@@ -4980,7 +4943,6 @@
         <w:t xml:space="preserve">. </w:t>
       </w:r>
     </w:p>
-    <w:permStart w:id="2084703222" w:edGrp="everyone"/>
     <w:p>
       <w:pPr>
         <w:pStyle w:val="Comment-Grader"/>
@@ -4995,13 +4957,13 @@
           <w15:appearance w15:val="hidden"/>
           <w:text/>
         </w:sdtPr>
+        <w:sdtEndPr/>
         <w:sdtContent>
           <w:r>
             <w:t xml:space="preserve">    </w:t>
           </w:r>
         </w:sdtContent>
       </w:sdt>
-      <w:permEnd w:id="2084703222"/>
       <w:r>
         <w:t xml:space="preserve">   </w:t>
       </w:r>
@@ -5051,7 +5013,6 @@
         <w:t>. </w:t>
       </w:r>
     </w:p>
-    <w:permStart w:id="2120495563" w:edGrp="everyone"/>
     <w:p>
       <w:pPr>
         <w:pStyle w:val="Comment-Grader"/>
@@ -5066,13 +5027,13 @@
           <w15:appearance w15:val="hidden"/>
           <w:text/>
         </w:sdtPr>
+        <w:sdtEndPr/>
         <w:sdtContent>
           <w:r>
             <w:t xml:space="preserve">    </w:t>
           </w:r>
         </w:sdtContent>
       </w:sdt>
-      <w:permEnd w:id="2120495563"/>
       <w:r>
         <w:t xml:space="preserve">   </w:t>
       </w:r>
@@ -5113,11 +5074,7 @@
         <w:t xml:space="preserve">.  </w:t>
       </w:r>
       <w:r>
-        <w:t xml:space="preserve">Internally, all </w:t>
-      </w:r>
-      <w:r>
-        <w:lastRenderedPageBreak/>
-        <w:t xml:space="preserve">moments must be stored in GMT format.  </w:t>
+        <w:t xml:space="preserve">Internally, all moments must be stored in GMT format.  </w:t>
       </w:r>
       <w:r>
         <w:t xml:space="preserve">This requirement must be fulfilled in this and every </w:t>
@@ -5135,7 +5092,6 @@
         <w:t xml:space="preserve">. </w:t>
       </w:r>
     </w:p>
-    <w:permStart w:id="422514435" w:edGrp="everyone"/>
     <w:p>
       <w:pPr>
         <w:pStyle w:val="Comment-Grader"/>
@@ -5150,13 +5106,13 @@
           <w15:appearance w15:val="hidden"/>
           <w:text/>
         </w:sdtPr>
+        <w:sdtEndPr/>
         <w:sdtContent>
           <w:r>
             <w:t xml:space="preserve">    </w:t>
           </w:r>
         </w:sdtContent>
       </w:sdt>
-      <w:permEnd w:id="422514435"/>
     </w:p>
     <w:p>
       <w:pPr>
@@ -5229,7 +5185,6 @@
         <w:t>.</w:t>
       </w:r>
     </w:p>
-    <w:permStart w:id="433923951" w:edGrp="everyone"/>
     <w:p>
       <w:pPr>
         <w:pStyle w:val="Comment-Grader"/>
@@ -5244,13 +5199,13 @@
           <w15:appearance w15:val="hidden"/>
           <w:text/>
         </w:sdtPr>
+        <w:sdtEndPr/>
         <w:sdtContent>
           <w:r>
             <w:t xml:space="preserve">    </w:t>
           </w:r>
         </w:sdtContent>
       </w:sdt>
-      <w:permEnd w:id="433923951"/>
       <w:r>
         <w:t xml:space="preserve">     </w:t>
       </w:r>
@@ -5263,7 +5218,6 @@
         <w:pStyle w:val="Ttulo1"/>
       </w:pPr>
       <w:r>
-        <w:lastRenderedPageBreak/>
         <w:t>SUPPLEMENTARY I</w:t>
       </w:r>
       <w:r>
@@ -5385,7 +5339,6 @@
         <w:t>report on the results.</w:t>
       </w:r>
     </w:p>
-    <w:permStart w:id="1465547332" w:edGrp="everyone"/>
     <w:p>
       <w:pPr>
         <w:pStyle w:val="Comment-Grader"/>
@@ -5400,13 +5353,13 @@
           <w15:appearance w15:val="hidden"/>
           <w:text/>
         </w:sdtPr>
+        <w:sdtEndPr/>
         <w:sdtContent>
           <w:r>
             <w:t xml:space="preserve">    </w:t>
           </w:r>
         </w:sdtContent>
       </w:sdt>
-      <w:permEnd w:id="1465547332"/>
       <w:r>
         <w:t xml:space="preserve">  </w:t>
       </w:r>
@@ -5433,7 +5386,6 @@
         <w:t>Produce a lint report.</w:t>
       </w:r>
     </w:p>
-    <w:permStart w:id="2056024124" w:edGrp="everyone"/>
     <w:p>
       <w:pPr>
         <w:pStyle w:val="Comment-Grader"/>
@@ -5448,13 +5400,13 @@
           <w15:appearance w15:val="hidden"/>
           <w:text/>
         </w:sdtPr>
+        <w:sdtEndPr/>
         <w:sdtContent>
           <w:r>
             <w:t xml:space="preserve">    </w:t>
           </w:r>
         </w:sdtContent>
       </w:sdt>
-      <w:permEnd w:id="2056024124"/>
       <w:r>
         <w:t xml:space="preserve">          </w:t>
       </w:r>
@@ -5478,7 +5430,6 @@
         <w:rPr>
           <w:rFonts w:cstheme="majorHAnsi"/>
         </w:rPr>
-        <w:lastRenderedPageBreak/>
         <w:t>SUPPLEMENTARY II</w:t>
       </w:r>
       <w:r>
@@ -5622,7 +5573,6 @@
         <w:t>Produce an analysis report.</w:t>
       </w:r>
     </w:p>
-    <w:permStart w:id="358632476" w:edGrp="everyone"/>
     <w:p>
       <w:pPr>
         <w:pStyle w:val="Comment-Grader"/>
@@ -5637,13 +5587,13 @@
           <w15:appearance w15:val="hidden"/>
           <w:text/>
         </w:sdtPr>
+        <w:sdtEndPr/>
         <w:sdtContent>
           <w:r>
             <w:t xml:space="preserve">    </w:t>
           </w:r>
         </w:sdtContent>
       </w:sdt>
-      <w:permEnd w:id="358632476"/>
       <w:r>
         <w:t xml:space="preserve">   </w:t>
       </w:r>
@@ -5656,7 +5606,6 @@
         <w:t>Produce a planning and progress report.</w:t>
       </w:r>
     </w:p>
-    <w:permStart w:id="1731732844" w:edGrp="everyone"/>
     <w:p>
       <w:pPr>
         <w:pStyle w:val="Comment-Grader"/>
@@ -5671,13 +5620,13 @@
           <w15:appearance w15:val="hidden"/>
           <w:text/>
         </w:sdtPr>
+        <w:sdtEndPr/>
         <w:sdtContent>
           <w:r>
             <w:t xml:space="preserve">    </w:t>
           </w:r>
         </w:sdtContent>
       </w:sdt>
-      <w:permEnd w:id="1731732844"/>
       <w:r>
         <w:t xml:space="preserve">   </w:t>
       </w:r>
@@ -5702,7 +5651,6 @@
         <w:rPr>
           <w:rFonts w:cstheme="majorHAnsi"/>
         </w:rPr>
-        <w:lastRenderedPageBreak/>
         <w:t>SUPPLEMENTARY II</w:t>
       </w:r>
       <w:r>
@@ -5892,7 +5840,6 @@
         <w:t xml:space="preserve"> (in the past) to indicate whether the passenger is still banned or if the prohibition has been lifted. </w:t>
       </w:r>
     </w:p>
-    <w:permStart w:id="1815554783" w:edGrp="everyone"/>
     <w:p>
       <w:pPr>
         <w:pStyle w:val="Comment-Grader"/>
@@ -5907,13 +5854,13 @@
           <w15:appearance w15:val="hidden"/>
           <w:text/>
         </w:sdtPr>
+        <w:sdtEndPr/>
         <w:sdtContent>
           <w:r>
             <w:t xml:space="preserve">    </w:t>
           </w:r>
         </w:sdtContent>
       </w:sdt>
-      <w:permEnd w:id="1815554783"/>
       <w:r>
         <w:t xml:space="preserve"> </w:t>
       </w:r>
@@ -5981,7 +5928,6 @@
         <w:t>pay-per-use services!  This requirement must be fulfilled in this and every other group or individual deliverable for it to be considered satisfied. </w:t>
       </w:r>
     </w:p>
-    <w:permStart w:id="1408045569" w:edGrp="everyone"/>
     <w:p>
       <w:pPr>
         <w:pStyle w:val="Comment-Grader"/>
@@ -5996,13 +5942,13 @@
           <w15:appearance w15:val="hidden"/>
           <w:text/>
         </w:sdtPr>
+        <w:sdtEndPr/>
         <w:sdtContent>
           <w:r>
             <w:t xml:space="preserve">    </w:t>
           </w:r>
         </w:sdtContent>
       </w:sdt>
-      <w:permEnd w:id="1408045569"/>
       <w:r>
         <w:t xml:space="preserve">  </w:t>
       </w:r>
@@ -6057,7 +6003,6 @@
         <w:t>Produce an analysis report.</w:t>
       </w:r>
     </w:p>
-    <w:permStart w:id="1362912911" w:edGrp="everyone"/>
     <w:p>
       <w:pPr>
         <w:pStyle w:val="Comment-Grader"/>
@@ -6072,13 +6017,13 @@
           <w15:appearance w15:val="hidden"/>
           <w:text/>
         </w:sdtPr>
+        <w:sdtEndPr/>
         <w:sdtContent>
           <w:r>
             <w:t xml:space="preserve">    </w:t>
           </w:r>
         </w:sdtContent>
       </w:sdt>
-      <w:permEnd w:id="1362912911"/>
       <w:r>
         <w:t xml:space="preserve">   </w:t>
       </w:r>
@@ -6091,7 +6036,6 @@
         <w:t>Produce a planning and progress report.</w:t>
       </w:r>
     </w:p>
-    <w:permStart w:id="2031892606" w:edGrp="everyone"/>
     <w:p>
       <w:pPr>
         <w:pStyle w:val="Comment-Grader"/>
@@ -6106,13 +6050,13 @@
           <w15:appearance w15:val="hidden"/>
           <w:text/>
         </w:sdtPr>
+        <w:sdtEndPr/>
         <w:sdtContent>
           <w:r>
             <w:t xml:space="preserve">    </w:t>
           </w:r>
         </w:sdtContent>
       </w:sdt>
-      <w:permEnd w:id="2031892606"/>
       <w:r>
         <w:t xml:space="preserve">  </w:t>
       </w:r>
@@ -6131,7 +6075,6 @@
         <w:rPr>
           <w:rFonts w:cstheme="majorHAnsi"/>
         </w:rPr>
-        <w:lastRenderedPageBreak/>
         <w:t>SUPPLEMENTARY II</w:t>
       </w:r>
       <w:r>
@@ -6294,7 +6237,6 @@
         <w:t>.</w:t>
       </w:r>
     </w:p>
-    <w:permStart w:id="991234116" w:edGrp="everyone"/>
     <w:p>
       <w:pPr>
         <w:pStyle w:val="Comment-Grader"/>
@@ -6309,13 +6251,13 @@
           <w15:appearance w15:val="hidden"/>
           <w:text/>
         </w:sdtPr>
+        <w:sdtEndPr/>
         <w:sdtContent>
           <w:r>
             <w:t xml:space="preserve">    </w:t>
           </w:r>
         </w:sdtContent>
       </w:sdt>
-      <w:permEnd w:id="991234116"/>
       <w:r>
         <w:t xml:space="preserve">   </w:t>
       </w:r>
@@ -6372,7 +6314,6 @@
         <w:t>.</w:t>
       </w:r>
     </w:p>
-    <w:permStart w:id="745096751" w:edGrp="everyone"/>
     <w:p>
       <w:pPr>
         <w:pStyle w:val="Comment-Grader"/>
@@ -6387,13 +6328,13 @@
           <w15:appearance w15:val="hidden"/>
           <w:text/>
         </w:sdtPr>
+        <w:sdtEndPr/>
         <w:sdtContent>
           <w:r>
             <w:t xml:space="preserve">    </w:t>
           </w:r>
         </w:sdtContent>
       </w:sdt>
-      <w:permEnd w:id="745096751"/>
       <w:r>
         <w:t xml:space="preserve">   </w:t>
       </w:r>
@@ -6829,7 +6770,6 @@
         <w:t>group or individual deliverables for it to be considered valid.</w:t>
       </w:r>
     </w:p>
-    <w:permStart w:id="361393539" w:edGrp="everyone"/>
     <w:p>
       <w:pPr>
         <w:pStyle w:val="Comment-Grader"/>
@@ -6844,13 +6784,13 @@
           <w15:appearance w15:val="hidden"/>
           <w:text/>
         </w:sdtPr>
+        <w:sdtEndPr/>
         <w:sdtContent>
           <w:r>
             <w:t xml:space="preserve">    </w:t>
           </w:r>
         </w:sdtContent>
       </w:sdt>
-      <w:permEnd w:id="361393539"/>
       <w:r>
         <w:t xml:space="preserve">  </w:t>
       </w:r>
@@ -6866,7 +6806,6 @@
         <w:rPr>
           <w:rFonts w:cstheme="majorHAnsi"/>
         </w:rPr>
-        <w:lastRenderedPageBreak/>
         <w:t>Testing requirements </w:t>
       </w:r>
     </w:p>
@@ -6903,7 +6842,6 @@
         <w:t>Produce an analysis report.</w:t>
       </w:r>
     </w:p>
-    <w:permStart w:id="833295285" w:edGrp="everyone"/>
     <w:p>
       <w:pPr>
         <w:pStyle w:val="Comment-Grader"/>
@@ -6918,13 +6856,13 @@
           <w15:appearance w15:val="hidden"/>
           <w:text/>
         </w:sdtPr>
+        <w:sdtEndPr/>
         <w:sdtContent>
           <w:r>
             <w:t xml:space="preserve">    </w:t>
           </w:r>
         </w:sdtContent>
       </w:sdt>
-      <w:permEnd w:id="833295285"/>
       <w:r>
         <w:t xml:space="preserve">   </w:t>
       </w:r>
@@ -6937,7 +6875,6 @@
         <w:t>Produce a planning and progress report.</w:t>
       </w:r>
     </w:p>
-    <w:permStart w:id="1514348030" w:edGrp="everyone"/>
     <w:p>
       <w:pPr>
         <w:pStyle w:val="Comment-Grader"/>
@@ -6952,13 +6889,13 @@
           <w15:appearance w15:val="hidden"/>
           <w:text/>
         </w:sdtPr>
+        <w:sdtEndPr/>
         <w:sdtContent>
           <w:r>
             <w:t xml:space="preserve">    </w:t>
           </w:r>
         </w:sdtContent>
       </w:sdt>
-      <w:permEnd w:id="1514348030"/>
       <w:r>
         <w:t xml:space="preserve">     </w:t>
       </w:r>
@@ -6980,7 +6917,6 @@
         <w:rPr>
           <w:rFonts w:cstheme="majorHAnsi"/>
         </w:rPr>
-        <w:lastRenderedPageBreak/>
         <w:t>SUPPLEMENTARY II</w:t>
       </w:r>
       <w:r>
@@ -7111,7 +7047,6 @@
         <w:t>is properly mocked.</w:t>
       </w:r>
     </w:p>
-    <w:permStart w:id="2092566320" w:edGrp="everyone"/>
     <w:p>
       <w:pPr>
         <w:pStyle w:val="Comment-Grader"/>
@@ -7126,13 +7061,13 @@
           <w15:appearance w15:val="hidden"/>
           <w:text/>
         </w:sdtPr>
+        <w:sdtEndPr/>
         <w:sdtContent>
           <w:r>
             <w:t xml:space="preserve">    </w:t>
           </w:r>
         </w:sdtContent>
       </w:sdt>
-      <w:permEnd w:id="2092566320"/>
       <w:r>
         <w:t xml:space="preserve">  </w:t>
       </w:r>
@@ -7159,7 +7094,6 @@
         <w:t>Produce an analysis report.</w:t>
       </w:r>
     </w:p>
-    <w:permStart w:id="1306342161" w:edGrp="everyone"/>
     <w:p>
       <w:pPr>
         <w:pStyle w:val="Comment-Grader"/>
@@ -7174,13 +7108,13 @@
           <w15:appearance w15:val="hidden"/>
           <w:text/>
         </w:sdtPr>
+        <w:sdtEndPr/>
         <w:sdtContent>
           <w:r>
             <w:t xml:space="preserve">    </w:t>
           </w:r>
         </w:sdtContent>
       </w:sdt>
-      <w:permEnd w:id="1306342161"/>
       <w:r>
         <w:t xml:space="preserve">     </w:t>
       </w:r>
@@ -7193,7 +7127,6 @@
         <w:t>Produce a planning and progress report.</w:t>
       </w:r>
     </w:p>
-    <w:permStart w:id="1978161967" w:edGrp="everyone"/>
     <w:p>
       <w:pPr>
         <w:pStyle w:val="Comment-Grader"/>
@@ -7208,13 +7141,13 @@
           <w15:appearance w15:val="hidden"/>
           <w:text/>
         </w:sdtPr>
+        <w:sdtEndPr/>
         <w:sdtContent>
           <w:r>
             <w:t xml:space="preserve">    </w:t>
           </w:r>
         </w:sdtContent>
       </w:sdt>
-      <w:permEnd w:id="1978161967"/>
       <w:r>
         <w:t xml:space="preserve">      </w:t>
       </w:r>
@@ -7246,7 +7179,7 @@
 </file>
 
 <file path=word/numbering.xml><?xml version="1.0" encoding="utf-8"?>
-<w:numbering xmlns:wpc="http://schemas.microsoft.com/office/word/2010/wordprocessingCanvas" xmlns:cx="http://schemas.microsoft.com/office/drawing/2014/chartex" xmlns:cx1="http://schemas.microsoft.com/office/drawing/2015/9/8/chartex" xmlns:cx2="http://schemas.microsoft.com/office/drawing/2015/10/21/chartex" xmlns:cx3="http://schemas.microsoft.com/office/drawing/2016/5/9/chartex" xmlns:cx4="http://schemas.microsoft.com/office/drawing/2016/5/10/chartex" xmlns:cx5="http://schemas.microsoft.com/office/drawing/2016/5/11/chartex" xmlns:cx6="http://schemas.microsoft.com/office/drawing/2016/5/12/chartex" xmlns:cx7="http://schemas.microsoft.com/office/drawing/2016/5/13/chartex" xmlns:cx8="http://schemas.microsoft.com/office/drawing/2016/5/14/chartex" xmlns:mc="http://schemas.openxmlformats.org/markup-compatibility/2006" xmlns:aink="http://schemas.microsoft.com/office/drawing/2016/ink" xmlns:am3d="http://schemas.microsoft.com/office/drawing/2017/model3d" xmlns:o="urn:schemas-microsoft-com:office:office" xmlns:oel="http://schemas.microsoft.com/office/2019/extlst" xmlns:r="http://schemas.openxmlformats.org/officeDocument/2006/relationships" xmlns:m="http://schemas.openxmlformats.org/officeDocument/2006/math" xmlns:v="urn:schemas-microsoft-com:vml" xmlns:wp14="http://schemas.microsoft.com/office/word/2010/wordprocessingDrawing" xmlns:wp="http://schemas.openxmlformats.org/drawingml/2006/wordprocessingDrawing" xmlns:w10="urn:schemas-microsoft-com:office:word" xmlns:w="http://schemas.openxmlformats.org/wordprocessingml/2006/main" xmlns:w14="http://schemas.microsoft.com/office/word/2010/wordml" xmlns:w15="http://schemas.microsoft.com/office/word/2012/wordml" xmlns:w16cex="http://schemas.microsoft.com/office/word/2018/wordml/cex" xmlns:w16cid="http://schemas.microsoft.com/office/word/2016/wordml/cid" xmlns:w16="http://schemas.microsoft.com/office/word/2018/wordml" xmlns:w16du="http://schemas.microsoft.com/office/word/2023/wordml/word16du" xmlns:w16sdtdh="http://schemas.microsoft.com/office/word/2020/wordml/sdtdatahash" xmlns:w16sdtfl="http://schemas.microsoft.com/office/word/2024/wordml/sdtformatlock" xmlns:w16se="http://schemas.microsoft.com/office/word/2015/wordml/symex" xmlns:wpg="http://schemas.microsoft.com/office/word/2010/wordprocessingGroup" xmlns:wpi="http://schemas.microsoft.com/office/word/2010/wordprocessingInk" xmlns:wne="http://schemas.microsoft.com/office/word/2006/wordml" xmlns:wps="http://schemas.microsoft.com/office/word/2010/wordprocessingShape" mc:Ignorable="w14 w15 w16se w16cid w16 w16cex w16sdtdh w16sdtfl w16du wp14">
+<w:numbering xmlns:wpc="http://schemas.microsoft.com/office/word/2010/wordprocessingCanvas" xmlns:cx="http://schemas.microsoft.com/office/drawing/2014/chartex" xmlns:cx1="http://schemas.microsoft.com/office/drawing/2015/9/8/chartex" xmlns:cx2="http://schemas.microsoft.com/office/drawing/2015/10/21/chartex" xmlns:cx3="http://schemas.microsoft.com/office/drawing/2016/5/9/chartex" xmlns:cx4="http://schemas.microsoft.com/office/drawing/2016/5/10/chartex" xmlns:cx5="http://schemas.microsoft.com/office/drawing/2016/5/11/chartex" xmlns:cx6="http://schemas.microsoft.com/office/drawing/2016/5/12/chartex" xmlns:cx7="http://schemas.microsoft.com/office/drawing/2016/5/13/chartex" xmlns:cx8="http://schemas.microsoft.com/office/drawing/2016/5/14/chartex" xmlns:mc="http://schemas.openxmlformats.org/markup-compatibility/2006" xmlns:aink="http://schemas.microsoft.com/office/drawing/2016/ink" xmlns:am3d="http://schemas.microsoft.com/office/drawing/2017/model3d" xmlns:o="urn:schemas-microsoft-com:office:office" xmlns:oel="http://schemas.microsoft.com/office/2019/extlst" xmlns:r="http://schemas.openxmlformats.org/officeDocument/2006/relationships" xmlns:m="http://schemas.openxmlformats.org/officeDocument/2006/math" xmlns:v="urn:schemas-microsoft-com:vml" xmlns:wp14="http://schemas.microsoft.com/office/word/2010/wordprocessingDrawing" xmlns:wp="http://schemas.openxmlformats.org/drawingml/2006/wordprocessingDrawing" xmlns:w10="urn:schemas-microsoft-com:office:word" xmlns:w="http://schemas.openxmlformats.org/wordprocessingml/2006/main" xmlns:w14="http://schemas.microsoft.com/office/word/2010/wordml" xmlns:w15="http://schemas.microsoft.com/office/word/2012/wordml" xmlns:w16cex="http://schemas.microsoft.com/office/word/2018/wordml/cex" xmlns:w16cid="http://schemas.microsoft.com/office/word/2016/wordml/cid" xmlns:w16="http://schemas.microsoft.com/office/word/2018/wordml" xmlns:w16sdtdh="http://schemas.microsoft.com/office/word/2020/wordml/sdtdatahash" xmlns:w16se="http://schemas.microsoft.com/office/word/2015/wordml/symex" xmlns:wpg="http://schemas.microsoft.com/office/word/2010/wordprocessingGroup" xmlns:wpi="http://schemas.microsoft.com/office/word/2010/wordprocessingInk" xmlns:wne="http://schemas.microsoft.com/office/word/2006/wordml" xmlns:wps="http://schemas.microsoft.com/office/word/2010/wordprocessingShape" mc:Ignorable="w14 w15 w16se w16cid w16 w16cex w16sdtdh wp14">
   <w:abstractNum w:abstractNumId="0" w15:restartNumberingAfterBreak="0">
     <w:nsid w:val="FFFFFF88"/>
     <w:multiLevelType w:val="singleLevel"/>
@@ -7972,7 +7905,7 @@
 </file>
 
 <file path=word/styles.xml><?xml version="1.0" encoding="utf-8"?>
-<w:styles xmlns:mc="http://schemas.openxmlformats.org/markup-compatibility/2006" xmlns:r="http://schemas.openxmlformats.org/officeDocument/2006/relationships" xmlns:w="http://schemas.openxmlformats.org/wordprocessingml/2006/main" xmlns:w14="http://schemas.microsoft.com/office/word/2010/wordml" xmlns:w15="http://schemas.microsoft.com/office/word/2012/wordml" xmlns:w16cex="http://schemas.microsoft.com/office/word/2018/wordml/cex" xmlns:w16cid="http://schemas.microsoft.com/office/word/2016/wordml/cid" xmlns:w16="http://schemas.microsoft.com/office/word/2018/wordml" xmlns:w16du="http://schemas.microsoft.com/office/word/2023/wordml/word16du" xmlns:w16sdtdh="http://schemas.microsoft.com/office/word/2020/wordml/sdtdatahash" xmlns:w16sdtfl="http://schemas.microsoft.com/office/word/2024/wordml/sdtformatlock" xmlns:w16se="http://schemas.microsoft.com/office/word/2015/wordml/symex" mc:Ignorable="w14 w15 w16se w16cid w16 w16cex w16sdtdh w16sdtfl w16du">
+<w:styles xmlns:mc="http://schemas.openxmlformats.org/markup-compatibility/2006" xmlns:r="http://schemas.openxmlformats.org/officeDocument/2006/relationships" xmlns:w="http://schemas.openxmlformats.org/wordprocessingml/2006/main" xmlns:w14="http://schemas.microsoft.com/office/word/2010/wordml" xmlns:w15="http://schemas.microsoft.com/office/word/2012/wordml" xmlns:w16cex="http://schemas.microsoft.com/office/word/2018/wordml/cex" xmlns:w16cid="http://schemas.microsoft.com/office/word/2016/wordml/cid" xmlns:w16="http://schemas.microsoft.com/office/word/2018/wordml" xmlns:w16sdtdh="http://schemas.microsoft.com/office/word/2020/wordml/sdtdatahash" xmlns:w16se="http://schemas.microsoft.com/office/word/2015/wordml/symex" mc:Ignorable="w14 w15 w16se w16cid w16 w16cex w16sdtdh">
   <w:docDefaults>
     <w:rPrDefault>
       <w:rPr>
@@ -8464,6 +8397,7 @@
   <w:style w:type="character" w:default="1" w:styleId="Fuentedeprrafopredeter">
     <w:name w:val="Default Paragraph Font"/>
     <w:uiPriority w:val="1"/>
+    <w:semiHidden/>
     <w:unhideWhenUsed/>
   </w:style>
   <w:style w:type="table" w:default="1" w:styleId="Tablanormal">
@@ -8827,7 +8761,7 @@
 </file>
 
 <file path=word/glossary/document.xml><?xml version="1.0" encoding="utf-8"?>
-<w:glossaryDocument xmlns:wpc="http://schemas.microsoft.com/office/word/2010/wordprocessingCanvas" xmlns:cx="http://schemas.microsoft.com/office/drawing/2014/chartex" xmlns:cx1="http://schemas.microsoft.com/office/drawing/2015/9/8/chartex" xmlns:cx2="http://schemas.microsoft.com/office/drawing/2015/10/21/chartex" xmlns:cx3="http://schemas.microsoft.com/office/drawing/2016/5/9/chartex" xmlns:cx4="http://schemas.microsoft.com/office/drawing/2016/5/10/chartex" xmlns:cx5="http://schemas.microsoft.com/office/drawing/2016/5/11/chartex" xmlns:cx6="http://schemas.microsoft.com/office/drawing/2016/5/12/chartex" xmlns:cx7="http://schemas.microsoft.com/office/drawing/2016/5/13/chartex" xmlns:cx8="http://schemas.microsoft.com/office/drawing/2016/5/14/chartex" xmlns:mc="http://schemas.openxmlformats.org/markup-compatibility/2006" xmlns:aink="http://schemas.microsoft.com/office/drawing/2016/ink" xmlns:am3d="http://schemas.microsoft.com/office/drawing/2017/model3d" xmlns:o="urn:schemas-microsoft-com:office:office" xmlns:oel="http://schemas.microsoft.com/office/2019/extlst" xmlns:r="http://schemas.openxmlformats.org/officeDocument/2006/relationships" xmlns:m="http://schemas.openxmlformats.org/officeDocument/2006/math" xmlns:v="urn:schemas-microsoft-com:vml" xmlns:wp14="http://schemas.microsoft.com/office/word/2010/wordprocessingDrawing" xmlns:wp="http://schemas.openxmlformats.org/drawingml/2006/wordprocessingDrawing" xmlns:w10="urn:schemas-microsoft-com:office:word" xmlns:w="http://schemas.openxmlformats.org/wordprocessingml/2006/main" xmlns:w14="http://schemas.microsoft.com/office/word/2010/wordml" xmlns:w15="http://schemas.microsoft.com/office/word/2012/wordml" xmlns:w16cex="http://schemas.microsoft.com/office/word/2018/wordml/cex" xmlns:w16cid="http://schemas.microsoft.com/office/word/2016/wordml/cid" xmlns:w16="http://schemas.microsoft.com/office/word/2018/wordml" xmlns:w16du="http://schemas.microsoft.com/office/word/2023/wordml/word16du" xmlns:w16sdtdh="http://schemas.microsoft.com/office/word/2020/wordml/sdtdatahash" xmlns:w16sdtfl="http://schemas.microsoft.com/office/word/2024/wordml/sdtformatlock" xmlns:w16se="http://schemas.microsoft.com/office/word/2015/wordml/symex" xmlns:wpg="http://schemas.microsoft.com/office/word/2010/wordprocessingGroup" xmlns:wpi="http://schemas.microsoft.com/office/word/2010/wordprocessingInk" xmlns:wne="http://schemas.microsoft.com/office/word/2006/wordml" xmlns:wps="http://schemas.microsoft.com/office/word/2010/wordprocessingShape" mc:Ignorable="w14 w15 w16se w16cid w16 w16cex w16sdtdh w16sdtfl w16du wp14">
+<w:glossaryDocument xmlns:wpc="http://schemas.microsoft.com/office/word/2010/wordprocessingCanvas" xmlns:cx="http://schemas.microsoft.com/office/drawing/2014/chartex" xmlns:cx1="http://schemas.microsoft.com/office/drawing/2015/9/8/chartex" xmlns:cx2="http://schemas.microsoft.com/office/drawing/2015/10/21/chartex" xmlns:cx3="http://schemas.microsoft.com/office/drawing/2016/5/9/chartex" xmlns:cx4="http://schemas.microsoft.com/office/drawing/2016/5/10/chartex" xmlns:cx5="http://schemas.microsoft.com/office/drawing/2016/5/11/chartex" xmlns:cx6="http://schemas.microsoft.com/office/drawing/2016/5/12/chartex" xmlns:cx7="http://schemas.microsoft.com/office/drawing/2016/5/13/chartex" xmlns:cx8="http://schemas.microsoft.com/office/drawing/2016/5/14/chartex" xmlns:mc="http://schemas.openxmlformats.org/markup-compatibility/2006" xmlns:aink="http://schemas.microsoft.com/office/drawing/2016/ink" xmlns:am3d="http://schemas.microsoft.com/office/drawing/2017/model3d" xmlns:o="urn:schemas-microsoft-com:office:office" xmlns:oel="http://schemas.microsoft.com/office/2019/extlst" xmlns:r="http://schemas.openxmlformats.org/officeDocument/2006/relationships" xmlns:m="http://schemas.openxmlformats.org/officeDocument/2006/math" xmlns:v="urn:schemas-microsoft-com:vml" xmlns:wp14="http://schemas.microsoft.com/office/word/2010/wordprocessingDrawing" xmlns:wp="http://schemas.openxmlformats.org/drawingml/2006/wordprocessingDrawing" xmlns:w10="urn:schemas-microsoft-com:office:word" xmlns:w="http://schemas.openxmlformats.org/wordprocessingml/2006/main" xmlns:w14="http://schemas.microsoft.com/office/word/2010/wordml" xmlns:w15="http://schemas.microsoft.com/office/word/2012/wordml" xmlns:w16cex="http://schemas.microsoft.com/office/word/2018/wordml/cex" xmlns:w16cid="http://schemas.microsoft.com/office/word/2016/wordml/cid" xmlns:w16="http://schemas.microsoft.com/office/word/2018/wordml" xmlns:w16sdtdh="http://schemas.microsoft.com/office/word/2020/wordml/sdtdatahash" xmlns:w16se="http://schemas.microsoft.com/office/word/2015/wordml/symex" xmlns:wpg="http://schemas.microsoft.com/office/word/2010/wordprocessingGroup" xmlns:wpi="http://schemas.microsoft.com/office/word/2010/wordprocessingInk" xmlns:wne="http://schemas.microsoft.com/office/word/2006/wordml" xmlns:wps="http://schemas.microsoft.com/office/word/2010/wordprocessingShape" mc:Ignorable="w14 w15 w16se w16cid w16 w16cex w16sdtdh wp14">
   <w:docParts>
     <w:docPart>
       <w:docPartPr>
@@ -10777,7 +10711,7 @@
 </file>
 
 <file path=word/glossary/fontTable.xml><?xml version="1.0" encoding="utf-8"?>
-<w:fonts xmlns:mc="http://schemas.openxmlformats.org/markup-compatibility/2006" xmlns:r="http://schemas.openxmlformats.org/officeDocument/2006/relationships" xmlns:w="http://schemas.openxmlformats.org/wordprocessingml/2006/main" xmlns:w14="http://schemas.microsoft.com/office/word/2010/wordml" xmlns:w15="http://schemas.microsoft.com/office/word/2012/wordml" xmlns:w16cex="http://schemas.microsoft.com/office/word/2018/wordml/cex" xmlns:w16cid="http://schemas.microsoft.com/office/word/2016/wordml/cid" xmlns:w16="http://schemas.microsoft.com/office/word/2018/wordml" xmlns:w16du="http://schemas.microsoft.com/office/word/2023/wordml/word16du" xmlns:w16sdtdh="http://schemas.microsoft.com/office/word/2020/wordml/sdtdatahash" xmlns:w16sdtfl="http://schemas.microsoft.com/office/word/2024/wordml/sdtformatlock" xmlns:w16se="http://schemas.microsoft.com/office/word/2015/wordml/symex" mc:Ignorable="w14 w15 w16se w16cid w16 w16cex w16sdtdh w16sdtfl w16du">
+<w:fonts xmlns:mc="http://schemas.openxmlformats.org/markup-compatibility/2006" xmlns:r="http://schemas.openxmlformats.org/officeDocument/2006/relationships" xmlns:w="http://schemas.openxmlformats.org/wordprocessingml/2006/main" xmlns:w14="http://schemas.microsoft.com/office/word/2010/wordml" xmlns:w15="http://schemas.microsoft.com/office/word/2012/wordml" xmlns:w16cex="http://schemas.microsoft.com/office/word/2018/wordml/cex" xmlns:w16cid="http://schemas.microsoft.com/office/word/2016/wordml/cid" xmlns:w16="http://schemas.microsoft.com/office/word/2018/wordml" xmlns:w16sdtdh="http://schemas.microsoft.com/office/word/2020/wordml/sdtdatahash" xmlns:w16se="http://schemas.microsoft.com/office/word/2015/wordml/symex" mc:Ignorable="w14 w15 w16se w16cid w16 w16cex w16sdtdh">
   <w:font w:name="Symbol">
     <w:panose1 w:val="05050102010706020507"/>
     <w:charset w:val="02"/>
@@ -10828,6 +10762,7 @@
     <w:sig w:usb0="E4002EFF" w:usb1="C200247B" w:usb2="00000009" w:usb3="00000000" w:csb0="000001FF" w:csb1="00000000"/>
   </w:font>
   <w:font w:name="Yu Gothic Light">
+    <w:altName w:val="游ゴシック Light"/>
     <w:panose1 w:val="020B0300000000000000"/>
     <w:charset w:val="80"/>
     <w:family w:val="swiss"/>
@@ -10878,7 +10813,7 @@
 </file>
 
 <file path=word/glossary/settings.xml><?xml version="1.0" encoding="utf-8"?>
-<w:settings xmlns:mc="http://schemas.openxmlformats.org/markup-compatibility/2006" xmlns:o="urn:schemas-microsoft-com:office:office" xmlns:r="http://schemas.openxmlformats.org/officeDocument/2006/relationships" xmlns:m="http://schemas.openxmlformats.org/officeDocument/2006/math" xmlns:v="urn:schemas-microsoft-com:vml" xmlns:w10="urn:schemas-microsoft-com:office:word" xmlns:w="http://schemas.openxmlformats.org/wordprocessingml/2006/main" xmlns:w14="http://schemas.microsoft.com/office/word/2010/wordml" xmlns:w15="http://schemas.microsoft.com/office/word/2012/wordml" xmlns:w16cex="http://schemas.microsoft.com/office/word/2018/wordml/cex" xmlns:w16cid="http://schemas.microsoft.com/office/word/2016/wordml/cid" xmlns:w16="http://schemas.microsoft.com/office/word/2018/wordml" xmlns:w16du="http://schemas.microsoft.com/office/word/2023/wordml/word16du" xmlns:w16sdtdh="http://schemas.microsoft.com/office/word/2020/wordml/sdtdatahash" xmlns:w16sdtfl="http://schemas.microsoft.com/office/word/2024/wordml/sdtformatlock" xmlns:w16se="http://schemas.microsoft.com/office/word/2015/wordml/symex" xmlns:sl="http://schemas.openxmlformats.org/schemaLibrary/2006/main" mc:Ignorable="w14 w15 w16se w16cid w16 w16cex w16sdtdh w16sdtfl w16du">
+<w:settings xmlns:mc="http://schemas.openxmlformats.org/markup-compatibility/2006" xmlns:o="urn:schemas-microsoft-com:office:office" xmlns:r="http://schemas.openxmlformats.org/officeDocument/2006/relationships" xmlns:m="http://schemas.openxmlformats.org/officeDocument/2006/math" xmlns:v="urn:schemas-microsoft-com:vml" xmlns:w10="urn:schemas-microsoft-com:office:word" xmlns:w="http://schemas.openxmlformats.org/wordprocessingml/2006/main" xmlns:w14="http://schemas.microsoft.com/office/word/2010/wordml" xmlns:w15="http://schemas.microsoft.com/office/word/2012/wordml" xmlns:w16cex="http://schemas.microsoft.com/office/word/2018/wordml/cex" xmlns:w16cid="http://schemas.microsoft.com/office/word/2016/wordml/cid" xmlns:w16="http://schemas.microsoft.com/office/word/2018/wordml" xmlns:w16sdtdh="http://schemas.microsoft.com/office/word/2020/wordml/sdtdatahash" xmlns:w16se="http://schemas.microsoft.com/office/word/2015/wordml/symex" xmlns:sl="http://schemas.openxmlformats.org/schemaLibrary/2006/main" mc:Ignorable="w14 w15 w16se w16cid w16 w16cex w16sdtdh">
   <w:view w:val="normal"/>
   <w:revisionView w:inkAnnotations="0"/>
   <w:defaultTabStop w:val="708"/>
@@ -10946,7 +10881,9 @@
     <w:rsid w:val="00A222AC"/>
     <w:rsid w:val="00A73E76"/>
     <w:rsid w:val="00AC1FAB"/>
+    <w:rsid w:val="00AD0563"/>
     <w:rsid w:val="00B55352"/>
+    <w:rsid w:val="00B60032"/>
     <w:rsid w:val="00BB0EAB"/>
     <w:rsid w:val="00C17266"/>
     <w:rsid w:val="00C63AB0"/>
@@ -10990,7 +10927,7 @@
 </file>
 
 <file path=word/glossary/styles.xml><?xml version="1.0" encoding="utf-8"?>
-<w:styles xmlns:mc="http://schemas.openxmlformats.org/markup-compatibility/2006" xmlns:r="http://schemas.openxmlformats.org/officeDocument/2006/relationships" xmlns:w="http://schemas.openxmlformats.org/wordprocessingml/2006/main" xmlns:w14="http://schemas.microsoft.com/office/word/2010/wordml" xmlns:w15="http://schemas.microsoft.com/office/word/2012/wordml" xmlns:w16cex="http://schemas.microsoft.com/office/word/2018/wordml/cex" xmlns:w16cid="http://schemas.microsoft.com/office/word/2016/wordml/cid" xmlns:w16="http://schemas.microsoft.com/office/word/2018/wordml" xmlns:w16du="http://schemas.microsoft.com/office/word/2023/wordml/word16du" xmlns:w16sdtdh="http://schemas.microsoft.com/office/word/2020/wordml/sdtdatahash" xmlns:w16sdtfl="http://schemas.microsoft.com/office/word/2024/wordml/sdtformatlock" xmlns:w16se="http://schemas.microsoft.com/office/word/2015/wordml/symex" mc:Ignorable="w14 w15 w16se w16cid w16 w16cex w16sdtdh w16sdtfl w16du">
+<w:styles xmlns:mc="http://schemas.openxmlformats.org/markup-compatibility/2006" xmlns:r="http://schemas.openxmlformats.org/officeDocument/2006/relationships" xmlns:w="http://schemas.openxmlformats.org/wordprocessingml/2006/main" xmlns:w14="http://schemas.microsoft.com/office/word/2010/wordml" xmlns:w15="http://schemas.microsoft.com/office/word/2012/wordml" xmlns:w16cex="http://schemas.microsoft.com/office/word/2018/wordml/cex" xmlns:w16cid="http://schemas.microsoft.com/office/word/2016/wordml/cid" xmlns:w16="http://schemas.microsoft.com/office/word/2018/wordml" xmlns:w16sdtdh="http://schemas.microsoft.com/office/word/2020/wordml/sdtdatahash" xmlns:w16se="http://schemas.microsoft.com/office/word/2015/wordml/symex" mc:Ignorable="w14 w15 w16se w16cid w16 w16cex w16sdtdh">
   <w:docDefaults>
     <w:rPrDefault>
       <w:rPr>
@@ -12261,7 +12198,7 @@
 </file>
 
 <file path=word/glossary/webSettings.xml><?xml version="1.0" encoding="utf-8"?>
-<w:webSettings xmlns:mc="http://schemas.openxmlformats.org/markup-compatibility/2006" xmlns:r="http://schemas.openxmlformats.org/officeDocument/2006/relationships" xmlns:w="http://schemas.openxmlformats.org/wordprocessingml/2006/main" xmlns:w14="http://schemas.microsoft.com/office/word/2010/wordml" xmlns:w15="http://schemas.microsoft.com/office/word/2012/wordml" xmlns:w16cex="http://schemas.microsoft.com/office/word/2018/wordml/cex" xmlns:w16cid="http://schemas.microsoft.com/office/word/2016/wordml/cid" xmlns:w16="http://schemas.microsoft.com/office/word/2018/wordml" xmlns:w16du="http://schemas.microsoft.com/office/word/2023/wordml/word16du" xmlns:w16sdtdh="http://schemas.microsoft.com/office/word/2020/wordml/sdtdatahash" xmlns:w16sdtfl="http://schemas.microsoft.com/office/word/2024/wordml/sdtformatlock" xmlns:w16se="http://schemas.microsoft.com/office/word/2015/wordml/symex" mc:Ignorable="w14 w15 w16se w16cid w16 w16cex w16sdtdh w16sdtfl w16du">
+<w:webSettings xmlns:mc="http://schemas.openxmlformats.org/markup-compatibility/2006" xmlns:r="http://schemas.openxmlformats.org/officeDocument/2006/relationships" xmlns:w="http://schemas.openxmlformats.org/wordprocessingml/2006/main" xmlns:w14="http://schemas.microsoft.com/office/word/2010/wordml" xmlns:w15="http://schemas.microsoft.com/office/word/2012/wordml" xmlns:w16cex="http://schemas.microsoft.com/office/word/2018/wordml/cex" xmlns:w16cid="http://schemas.microsoft.com/office/word/2016/wordml/cid" xmlns:w16="http://schemas.microsoft.com/office/word/2018/wordml" xmlns:w16sdtdh="http://schemas.microsoft.com/office/word/2020/wordml/sdtdatahash" xmlns:w16se="http://schemas.microsoft.com/office/word/2015/wordml/symex" mc:Ignorable="w14 w15 w16se w16cid w16 w16cex w16sdtdh">
   <w:optimizeForBrowser/>
   <w:allowPNG/>
 </w:webSettings>

</xml_diff>